<commit_message>
fixed quantification design tables
</commit_message>
<xml_diff>
--- a/output/tables/Supplementary_Table_S1_Eimeria_methods.docx
+++ b/output/tables/Supplementary_Table_S1_Eimeria_methods.docx
@@ -210,6 +210,28 @@
             <w:tcBorders>
               <w:top w:val="single" w:sz="16" w:space="0" w:color="D3D3D3"/>
               <w:bottom w:val="single" w:sz="16" w:space="0" w:color="D3D3D3"/>
+            </w:tcBorders>
+          </w:tcPr>
+          <w:p>
+            <w:pPr>
+              <w:spacing w:before="0" w:after="60"/>
+              <w:keepNext/>
+              <w:jc w:val="end"/>
+            </w:pPr>
+            <w:r>
+              <w:rPr>
+                <w:rFonts w:ascii="Calibri" w:hAnsi="Calibri"/>
+                <w:sz w:val="20"/>
+              </w:rPr>
+              <w:t xml:space="default">Success Rate</w:t>
+            </w:r>
+          </w:p>
+        </w:tc>
+        <w:tc>
+          <w:tcPr>
+            <w:tcBorders>
+              <w:top w:val="single" w:sz="16" w:space="0" w:color="D3D3D3"/>
+              <w:bottom w:val="single" w:sz="16" w:space="0" w:color="D3D3D3"/>
               <w:end w:val="single" w:space="0" w:color="D3D3D3"/>
             </w:tcBorders>
           </w:tcPr>
@@ -217,14 +239,14 @@
             <w:pPr>
               <w:spacing w:before="0" w:after="60"/>
               <w:keepNext/>
-              <w:jc w:val="end"/>
-            </w:pPr>
-            <w:r>
-              <w:rPr>
-                <w:rFonts w:ascii="Calibri" w:hAnsi="Calibri"/>
-                <w:sz w:val="20"/>
-              </w:rPr>
-              <w:t xml:space="default">Success Rate</w:t>
+              <w:jc w:val="start"/>
+            </w:pPr>
+            <w:r>
+              <w:rPr>
+                <w:rFonts w:ascii="Calibri" w:hAnsi="Calibri"/>
+                <w:sz w:val="20"/>
+              </w:rPr>
+              <w:t xml:space="default">Notes</w:t>
             </w:r>
           </w:p>
         </w:tc>
@@ -383,6 +405,31 @@
             </w:r>
           </w:p>
         </w:tc>
+        <w:tc>
+          <w:tcPr>
+            <w:tcBorders>
+              <w:top w:val="single" w:space="0" w:color="D3D3D3"/>
+              <w:bottom w:val="single" w:space="0" w:color="D3D3D3"/>
+              <w:start w:val="single" w:space="0" w:color="D3D3D3"/>
+              <w:end w:val="single" w:space="0" w:color="D3D3D3"/>
+            </w:tcBorders>
+            <w:shd w:val="clear" w:color="auto" w:fill="F3E5F5"/>
+          </w:tcPr>
+          <w:p>
+            <w:pPr>
+              <w:spacing w:before="0" w:after="60"/>
+              <w:keepNext/>
+              <w:jc w:val="start"/>
+            </w:pPr>
+            <w:r>
+              <w:rPr>
+                <w:rFonts w:ascii="Calibri" w:hAnsi="Calibri"/>
+                <w:sz w:val="20"/>
+              </w:rPr>
+              <w:t xml:space="default">Direct infection status from melting curve</w:t>
+            </w:r>
+          </w:p>
+        </w:tc>
       </w:tr>
       <w:tr>
         <w:trPr>
@@ -509,7 +556,7 @@
                 <w:rFonts w:ascii="Calibri" w:hAnsi="Calibri"/>
                 <w:sz w:val="20"/>
               </w:rPr>
-              <w:t xml:space="default">169/336</w:t>
+              <w:t xml:space="default">49/336</w:t>
             </w:r>
           </w:p>
         </w:tc>
@@ -534,7 +581,32 @@
                 <w:rFonts w:ascii="Calibri" w:hAnsi="Calibri"/>
                 <w:sz w:val="20"/>
               </w:rPr>
-              <w:t xml:space="default">50.3%</w:t>
+              <w:t xml:space="default">14.6%</w:t>
+            </w:r>
+          </w:p>
+        </w:tc>
+        <w:tc>
+          <w:tcPr>
+            <w:tcBorders>
+              <w:top w:val="single" w:space="0" w:color="D3D3D3"/>
+              <w:bottom w:val="single" w:space="0" w:color="D3D3D3"/>
+              <w:start w:val="single" w:space="0" w:color="D3D3D3"/>
+              <w:end w:val="single" w:space="0" w:color="D3D3D3"/>
+            </w:tcBorders>
+            <w:shd w:val="clear" w:color="auto" w:fill="F3E5F5"/>
+          </w:tcPr>
+          <w:p>
+            <w:pPr>
+              <w:spacing w:before="0" w:after="60"/>
+              <w:keepNext/>
+              <w:jc w:val="start"/>
+            </w:pPr>
+            <w:r>
+              <w:rPr>
+                <w:rFonts w:ascii="Calibri" w:hAnsi="Calibri"/>
+                <w:sz w:val="20"/>
+              </w:rPr>
+              <w:t xml:space="default">Species ID from melting curve patterns</w:t>
             </w:r>
           </w:p>
         </w:tc>
@@ -566,15 +638,6 @@
               </w:rPr>
               <w:t xml:space="default">Amplicon sequencing</w:t>
             </w:r>
-            <w:r>
-              <w:rPr>
-                <w:vertAlign w:val="superscript"/>
-                <w:i/>
-                <w:rFonts w:ascii="Calibri" w:hAnsi="Calibri"/>
-                <w:sz w:val="20"/>
-              </w:rPr>
-              <w:t xml:space="default">2</w:t>
-            </w:r>
           </w:p>
         </w:tc>
         <w:tc>
@@ -699,6 +762,31 @@
                 <w:sz w:val="20"/>
               </w:rPr>
               <w:t xml:space="default">39.9%</w:t>
+            </w:r>
+          </w:p>
+        </w:tc>
+        <w:tc>
+          <w:tcPr>
+            <w:tcBorders>
+              <w:top w:val="single" w:space="0" w:color="D3D3D3"/>
+              <w:bottom w:val="single" w:space="0" w:color="D3D3D3"/>
+              <w:start w:val="single" w:space="0" w:color="D3D3D3"/>
+              <w:end w:val="single" w:space="0" w:color="D3D3D3"/>
+            </w:tcBorders>
+            <w:shd w:val="clear" w:color="auto" w:fill="FFF3E0"/>
+          </w:tcPr>
+          <w:p>
+            <w:pPr>
+              <w:spacing w:before="0" w:after="60"/>
+              <w:keepNext/>
+              <w:jc w:val="start"/>
+            </w:pPr>
+            <w:r>
+              <w:rPr>
+                <w:rFonts w:ascii="Calibri" w:hAnsi="Calibri"/>
+                <w:sz w:val="20"/>
+              </w:rPr>
+              <w:t xml:space="default">Used when qPCR species ID unavailable</w:t>
             </w:r>
           </w:p>
         </w:tc>
@@ -709,7 +797,7 @@
         </w:trPr>
         <w:tc>
           <w:tcPr>
-            <w:gridSpan w:val="6"/>
+            <w:gridSpan w:val="7"/>
           </w:tcPr>
           <w:p>
             <w:pPr>
@@ -730,39 +818,7 @@
                 <w:rFonts w:ascii="Calibri" w:hAnsi="Calibri"/>
                 <w:sz w:val="20"/>
               </w:rPr>
-              <w:t xml:space="default">Primary method: Caecal tissue qPCR with melting curve analysis for both detection and species ID</w:t>
-            </w:r>
-          </w:p>
-        </w:tc>
-      </w:tr>
-      <w:tr>
-        <w:trPr>
-          <w:cantSplit/>
-        </w:trPr>
-        <w:tc>
-          <w:tcPr>
-            <w:gridSpan w:val="6"/>
-          </w:tcPr>
-          <w:p>
-            <w:pPr>
-              <w:spacing w:before="0" w:after="60"/>
-              <w:keepNext/>
-            </w:pPr>
-            <w:r>
-              <w:rPr>
-                <w:vertAlign w:val="superscript"/>
-                <w:i/>
-                <w:rFonts w:ascii="Calibri" w:hAnsi="Calibri"/>
-                <w:sz w:val="20"/>
-              </w:rPr>
-              <w:t xml:space="default">2</w:t>
-            </w:r>
-            <w:r>
-              <w:rPr>
-                <w:rFonts w:ascii="Calibri" w:hAnsi="Calibri"/>
-                <w:sz w:val="20"/>
-              </w:rPr>
-              <w:t xml:space="default">Backup method: Used only when qPCR species identification failed</w:t>
+              <w:t xml:space="default">Final species assignment: 49 from qPCR + 120 from amplicon = 169 total mice</w:t>
             </w:r>
           </w:p>
         </w:tc>

</xml_diff>